<commit_message>
alu0100498820-alu0100783612-Subida de los ficheros del trabajo de teoria
</commit_message>
<xml_diff>
--- a/Trabajo final/Trabajo_Teoria.docx
+++ b/Trabajo final/Trabajo_Teoria.docx
@@ -348,11 +348,19 @@
           <w:szCs w:val="32"/>
         </w:rPr>
       </w:pPr>
-      <w:r>
-        <w:rPr>
-          <w:rFonts w:ascii="Arial" w:hAnsi="Arial" w:cs="Arial"/>
-        </w:rPr>
-        <w:t>Yeray Pérez Peraza alu0100783612</w:t>
+      <w:proofErr w:type="spellStart"/>
+      <w:r>
+        <w:rPr>
+          <w:rFonts w:ascii="Arial" w:hAnsi="Arial" w:cs="Arial"/>
+        </w:rPr>
+        <w:t>Yeray</w:t>
+      </w:r>
+      <w:proofErr w:type="spellEnd"/>
+      <w:r>
+        <w:rPr>
+          <w:rFonts w:ascii="Arial" w:hAnsi="Arial" w:cs="Arial"/>
+        </w:rPr>
+        <w:t xml:space="preserve"> Pérez Peraza alu0100783612</w:t>
       </w:r>
       <w:r>
         <w:rPr>
@@ -1636,6 +1644,7 @@
         <w:rPr>
           <w:b/>
         </w:rPr>
+        <w:lastRenderedPageBreak/>
         <w:t>Introducción.</w:t>
       </w:r>
       <w:bookmarkEnd w:id="1"/>
@@ -1661,13 +1670,43 @@
         <w:rPr>
           <w:rFonts w:ascii="Arial" w:hAnsi="Arial" w:cs="Arial"/>
         </w:rPr>
-        <w:t>La creciente importancia de la información en nuestra sociedad, llegando incluso a convertirse en el principal activo de las empresas, hac</w:t>
-      </w:r>
-      <w:r>
-        <w:rPr>
-          <w:rFonts w:ascii="Arial" w:hAnsi="Arial" w:cs="Arial"/>
-        </w:rPr>
-        <w:t>e imprescindible su protección.</w:t>
+        <w:t xml:space="preserve">La creciente importancia de la </w:t>
+      </w:r>
+      <w:r>
+        <w:rPr>
+          <w:rFonts w:ascii="Arial" w:hAnsi="Arial" w:cs="Arial"/>
+        </w:rPr>
+        <w:t>información en nuestra sociedad ha llega</w:t>
+      </w:r>
+      <w:r>
+        <w:rPr>
+          <w:rFonts w:ascii="Arial" w:hAnsi="Arial" w:cs="Arial"/>
+        </w:rPr>
+        <w:t>do incluso a convertirse en el p</w:t>
+      </w:r>
+      <w:r>
+        <w:rPr>
+          <w:rFonts w:ascii="Arial" w:hAnsi="Arial" w:cs="Arial"/>
+        </w:rPr>
+        <w:t>rincipal activo de las empresas</w:t>
+      </w:r>
+      <w:r>
+        <w:rPr>
+          <w:rFonts w:ascii="Arial" w:hAnsi="Arial" w:cs="Arial"/>
+        </w:rPr>
+        <w:t xml:space="preserve"> hac</w:t>
+      </w:r>
+      <w:r>
+        <w:rPr>
+          <w:rFonts w:ascii="Arial" w:hAnsi="Arial" w:cs="Arial"/>
+        </w:rPr>
+        <w:t>iendo</w:t>
+      </w:r>
+      <w:r>
+        <w:rPr>
+          <w:rFonts w:ascii="Arial" w:hAnsi="Arial" w:cs="Arial"/>
+        </w:rPr>
+        <w:t xml:space="preserve"> imprescindible su protección.</w:t>
       </w:r>
     </w:p>
     <w:p>
@@ -1772,13 +1811,7 @@
         <w:rPr>
           <w:rFonts w:ascii="Arial" w:hAnsi="Arial" w:cs="Arial"/>
         </w:rPr>
-        <w:t>Seguridad</w:t>
-      </w:r>
-      <w:r>
-        <w:rPr>
-          <w:rFonts w:ascii="Arial" w:hAnsi="Arial" w:cs="Arial"/>
-        </w:rPr>
-        <w:t xml:space="preserve"> en las redes de comunicación, </w:t>
+        <w:t xml:space="preserve">Seguridad en las redes de comunicación, </w:t>
       </w:r>
     </w:p>
     <w:p>
@@ -1795,13 +1828,7 @@
         <w:rPr>
           <w:rFonts w:ascii="Arial" w:hAnsi="Arial" w:cs="Arial"/>
         </w:rPr>
-        <w:t>Criptografía</w:t>
-      </w:r>
-      <w:r>
-        <w:rPr>
-          <w:rFonts w:ascii="Arial" w:hAnsi="Arial" w:cs="Arial"/>
-        </w:rPr>
-        <w:t xml:space="preserve">, </w:t>
+        <w:t xml:space="preserve">Criptografía, </w:t>
       </w:r>
     </w:p>
     <w:p>
@@ -1818,13 +1845,7 @@
         <w:rPr>
           <w:rFonts w:ascii="Arial" w:hAnsi="Arial" w:cs="Arial"/>
         </w:rPr>
-        <w:t>Seguridad</w:t>
-      </w:r>
-      <w:r>
-        <w:rPr>
-          <w:rFonts w:ascii="Arial" w:hAnsi="Arial" w:cs="Arial"/>
-        </w:rPr>
-        <w:t xml:space="preserve"> jurídica, </w:t>
+        <w:t xml:space="preserve">Seguridad jurídica, </w:t>
       </w:r>
     </w:p>
     <w:p>
@@ -1921,19 +1942,13 @@
         <w:rPr>
           <w:rFonts w:ascii="Arial" w:hAnsi="Arial" w:cs="Arial"/>
         </w:rPr>
-        <w:t>Basándonos</w:t>
-      </w:r>
-      <w:r>
-        <w:rPr>
-          <w:rFonts w:ascii="Arial" w:hAnsi="Arial" w:cs="Arial"/>
-        </w:rPr>
-        <w:t xml:space="preserve"> en estos </w:t>
-      </w:r>
-      <w:r>
-        <w:rPr>
-          <w:rFonts w:ascii="Arial" w:hAnsi="Arial" w:cs="Arial"/>
-        </w:rPr>
-        <w:t>hechos</w:t>
+        <w:t>Basándonos en estos hechos</w:t>
+      </w:r>
+      <w:r>
+        <w:rPr>
+          <w:rFonts w:ascii="Arial" w:hAnsi="Arial" w:cs="Arial"/>
+        </w:rPr>
+        <w:t>,</w:t>
       </w:r>
       <w:r>
         <w:rPr>
@@ -2418,303 +2433,87 @@
         <w:rPr>
           <w:rFonts w:ascii="Arial" w:hAnsi="Arial" w:cs="Arial"/>
         </w:rPr>
-        <w:t xml:space="preserve">Las medidas de seguridad las podemos catalogar en dos grandes bloques, medidas </w:t>
-      </w:r>
-      <w:r>
-        <w:rPr>
-          <w:rFonts w:ascii="Arial" w:hAnsi="Arial" w:cs="Arial"/>
-        </w:rPr>
-        <w:t>físicas</w:t>
-      </w:r>
-      <w:r>
-        <w:rPr>
-          <w:rFonts w:ascii="Arial" w:hAnsi="Arial" w:cs="Arial"/>
-        </w:rPr>
-        <w:t xml:space="preserve"> y mediadas </w:t>
-      </w:r>
-      <w:r>
-        <w:rPr>
-          <w:rFonts w:ascii="Arial" w:hAnsi="Arial" w:cs="Arial"/>
-        </w:rPr>
-        <w:t>lógicas</w:t>
-      </w:r>
-      <w:r>
-        <w:rPr>
-          <w:rFonts w:ascii="Arial" w:hAnsi="Arial" w:cs="Arial"/>
-        </w:rPr>
-        <w:t>.</w:t>
-      </w:r>
-    </w:p>
-    <w:p>
-      <w:pPr>
-        <w:rPr>
-          <w:rFonts w:ascii="Arial" w:hAnsi="Arial" w:cs="Arial"/>
-        </w:rPr>
-      </w:pPr>
-    </w:p>
-    <w:p>
-      <w:pPr>
-        <w:rPr>
-          <w:rFonts w:ascii="Arial" w:hAnsi="Arial" w:cs="Arial"/>
-        </w:rPr>
-      </w:pPr>
-      <w:r>
-        <w:rPr>
-          <w:rFonts w:ascii="Arial" w:hAnsi="Arial" w:cs="Arial"/>
-        </w:rPr>
-        <w:t xml:space="preserve">Las medidas </w:t>
-      </w:r>
-      <w:r>
-        <w:rPr>
-          <w:rFonts w:ascii="Arial" w:hAnsi="Arial" w:cs="Arial"/>
-        </w:rPr>
-        <w:t>físicas</w:t>
-      </w:r>
-      <w:r>
-        <w:rPr>
-          <w:rFonts w:ascii="Arial" w:hAnsi="Arial" w:cs="Arial"/>
-        </w:rPr>
-        <w:t xml:space="preserve"> se </w:t>
-      </w:r>
-      <w:r>
-        <w:rPr>
-          <w:rFonts w:ascii="Arial" w:hAnsi="Arial" w:cs="Arial"/>
-        </w:rPr>
-        <w:t>dividen</w:t>
-      </w:r>
-      <w:r>
-        <w:rPr>
-          <w:rFonts w:ascii="Arial" w:hAnsi="Arial" w:cs="Arial"/>
-        </w:rPr>
-        <w:t xml:space="preserve"> </w:t>
-      </w:r>
-      <w:r>
-        <w:rPr>
-          <w:rFonts w:ascii="Arial" w:hAnsi="Arial" w:cs="Arial"/>
-        </w:rPr>
-        <w:t>también</w:t>
-      </w:r>
-      <w:r>
-        <w:rPr>
-          <w:rFonts w:ascii="Arial" w:hAnsi="Arial" w:cs="Arial"/>
-        </w:rPr>
-        <w:t xml:space="preserve"> varios subgrupos tales como seguridad de acceso que se </w:t>
-      </w:r>
-      <w:r>
-        <w:rPr>
-          <w:rFonts w:ascii="Arial" w:hAnsi="Arial" w:cs="Arial"/>
-        </w:rPr>
-        <w:t>encargar</w:t>
-      </w:r>
-      <w:r>
-        <w:rPr>
-          <w:rFonts w:ascii="Arial" w:hAnsi="Arial" w:cs="Arial"/>
-        </w:rPr>
-        <w:t xml:space="preserve"> de controlar quien accede </w:t>
-      </w:r>
-      <w:r>
-        <w:rPr>
-          <w:rFonts w:ascii="Arial" w:hAnsi="Arial" w:cs="Arial"/>
-        </w:rPr>
-        <w:t>físicamente</w:t>
-      </w:r>
-      <w:r>
-        <w:rPr>
-          <w:rFonts w:ascii="Arial" w:hAnsi="Arial" w:cs="Arial"/>
-        </w:rPr>
-        <w:t xml:space="preserve"> a las bases de datos y que no se puedan pasar por alto las medidas de acceso  y obligar a cumplirlas </w:t>
-      </w:r>
-      <w:r>
-        <w:rPr>
-          <w:rFonts w:ascii="Arial" w:hAnsi="Arial" w:cs="Arial"/>
-        </w:rPr>
-        <w:t>siempre,</w:t>
-      </w:r>
-      <w:r>
-        <w:rPr>
-          <w:rFonts w:ascii="Arial" w:hAnsi="Arial" w:cs="Arial"/>
-        </w:rPr>
-        <w:t xml:space="preserve"> usando varias mediadas tales como tarjetas de control de acceso, control dactilar o llegando incluso a control de acceso con retina ocular. </w:t>
-      </w:r>
-    </w:p>
-    <w:p>
-      <w:pPr>
-        <w:rPr>
-          <w:rFonts w:ascii="Arial" w:hAnsi="Arial" w:cs="Arial"/>
-        </w:rPr>
-      </w:pPr>
-    </w:p>
-    <w:p>
-      <w:pPr>
-        <w:rPr>
-          <w:rFonts w:ascii="Arial" w:hAnsi="Arial" w:cs="Arial"/>
-        </w:rPr>
-      </w:pPr>
-      <w:r>
-        <w:rPr>
-          <w:rFonts w:ascii="Arial" w:hAnsi="Arial" w:cs="Arial"/>
-        </w:rPr>
-        <w:t xml:space="preserve">Otro subgrupo de medidas </w:t>
-      </w:r>
-      <w:r>
-        <w:rPr>
-          <w:rFonts w:ascii="Arial" w:hAnsi="Arial" w:cs="Arial"/>
-        </w:rPr>
-        <w:t>físicas</w:t>
-      </w:r>
-      <w:r>
-        <w:rPr>
-          <w:rFonts w:ascii="Arial" w:hAnsi="Arial" w:cs="Arial"/>
-        </w:rPr>
-        <w:t xml:space="preserve"> son las que combaten posibles </w:t>
-      </w:r>
-      <w:r>
-        <w:rPr>
-          <w:rFonts w:ascii="Arial" w:hAnsi="Arial" w:cs="Arial"/>
-        </w:rPr>
-        <w:t>catástrofes</w:t>
-      </w:r>
-      <w:r>
-        <w:rPr>
-          <w:rFonts w:ascii="Arial" w:hAnsi="Arial" w:cs="Arial"/>
-        </w:rPr>
-        <w:t xml:space="preserve"> naturales tales como incendios, inundaciones, </w:t>
-      </w:r>
-      <w:r>
-        <w:rPr>
-          <w:rFonts w:ascii="Arial" w:hAnsi="Arial" w:cs="Arial"/>
-        </w:rPr>
-        <w:t>terremotos</w:t>
-      </w:r>
-      <w:r>
-        <w:rPr>
-          <w:rFonts w:ascii="Arial" w:hAnsi="Arial" w:cs="Arial"/>
-        </w:rPr>
-        <w:t>, etc.</w:t>
-      </w:r>
-    </w:p>
-    <w:p>
-      <w:pPr>
-        <w:rPr>
-          <w:rFonts w:ascii="Arial" w:hAnsi="Arial" w:cs="Arial"/>
-        </w:rPr>
-      </w:pPr>
-      <w:r>
-        <w:rPr>
-          <w:rFonts w:ascii="Arial" w:hAnsi="Arial" w:cs="Arial"/>
-        </w:rPr>
-        <w:t xml:space="preserve">Con medidas que van desde tener los datos de forma que siempre se puedan recuperar, medidas de </w:t>
-      </w:r>
-      <w:r>
-        <w:rPr>
-          <w:rFonts w:ascii="Arial" w:hAnsi="Arial" w:cs="Arial"/>
-        </w:rPr>
-        <w:t>extracción</w:t>
-      </w:r>
-      <w:r>
-        <w:rPr>
-          <w:rFonts w:ascii="Arial" w:hAnsi="Arial" w:cs="Arial"/>
-        </w:rPr>
-        <w:t xml:space="preserve"> de </w:t>
-      </w:r>
-      <w:r>
-        <w:rPr>
-          <w:rFonts w:ascii="Arial" w:hAnsi="Arial" w:cs="Arial"/>
-        </w:rPr>
-        <w:t>oxígeno</w:t>
-      </w:r>
-      <w:r>
-        <w:rPr>
-          <w:rFonts w:ascii="Arial" w:hAnsi="Arial" w:cs="Arial"/>
-        </w:rPr>
-        <w:t xml:space="preserve"> para apagar un incendio o suelo a </w:t>
-      </w:r>
-      <w:r>
-        <w:rPr>
-          <w:rFonts w:ascii="Arial" w:hAnsi="Arial" w:cs="Arial"/>
-        </w:rPr>
-        <w:t>distinto</w:t>
-      </w:r>
-      <w:r>
-        <w:rPr>
-          <w:rFonts w:ascii="Arial" w:hAnsi="Arial" w:cs="Arial"/>
-        </w:rPr>
-        <w:t xml:space="preserve"> nivel para inundaciones, etc.</w:t>
-      </w:r>
-    </w:p>
-    <w:p>
-      <w:pPr>
-        <w:rPr>
-          <w:rFonts w:ascii="Arial" w:hAnsi="Arial" w:cs="Arial"/>
-        </w:rPr>
-      </w:pPr>
-    </w:p>
-    <w:p>
-      <w:pPr>
-        <w:rPr>
-          <w:rFonts w:ascii="Arial" w:hAnsi="Arial" w:cs="Arial"/>
-        </w:rPr>
-      </w:pPr>
-    </w:p>
-    <w:p>
-      <w:pPr>
-        <w:rPr>
-          <w:rFonts w:ascii="Arial" w:hAnsi="Arial" w:cs="Arial"/>
-        </w:rPr>
-      </w:pPr>
-      <w:r>
-        <w:rPr>
-          <w:rFonts w:ascii="Arial" w:hAnsi="Arial" w:cs="Arial"/>
-        </w:rPr>
-        <w:t xml:space="preserve">Las medidas de seguridad </w:t>
-      </w:r>
-      <w:r>
-        <w:rPr>
-          <w:rFonts w:ascii="Arial" w:hAnsi="Arial" w:cs="Arial"/>
-        </w:rPr>
-        <w:t>lógicas</w:t>
-      </w:r>
-      <w:r>
-        <w:rPr>
-          <w:rFonts w:ascii="Arial" w:hAnsi="Arial" w:cs="Arial"/>
-        </w:rPr>
-        <w:t xml:space="preserve"> son </w:t>
-      </w:r>
-      <w:r>
-        <w:rPr>
-          <w:rFonts w:ascii="Arial" w:hAnsi="Arial" w:cs="Arial"/>
-        </w:rPr>
-        <w:t>más</w:t>
-      </w:r>
-      <w:r>
-        <w:rPr>
-          <w:rFonts w:ascii="Arial" w:hAnsi="Arial" w:cs="Arial"/>
-        </w:rPr>
-        <w:t xml:space="preserve"> complejas que las </w:t>
-      </w:r>
-      <w:r>
-        <w:rPr>
-          <w:rFonts w:ascii="Arial" w:hAnsi="Arial" w:cs="Arial"/>
-        </w:rPr>
-        <w:t>físicas</w:t>
-      </w:r>
-      <w:r>
-        <w:rPr>
-          <w:rFonts w:ascii="Arial" w:hAnsi="Arial" w:cs="Arial"/>
-        </w:rPr>
-        <w:t xml:space="preserve"> puesto que han de realizarse en las bases de datos de manera que se </w:t>
-      </w:r>
-      <w:r>
-        <w:rPr>
-          <w:rFonts w:ascii="Arial" w:hAnsi="Arial" w:cs="Arial"/>
-        </w:rPr>
-        <w:t>garantice</w:t>
-      </w:r>
-      <w:r>
-        <w:rPr>
-          <w:rFonts w:ascii="Arial" w:hAnsi="Arial" w:cs="Arial"/>
-        </w:rPr>
-        <w:t xml:space="preserve"> la seguridad de la base de datos. </w:t>
+        <w:t>Las medidas de seguridad las podemos catalogar en dos grandes bloques, medidas físicas y mediadas lógicas.</w:t>
+      </w:r>
+    </w:p>
+    <w:p>
+      <w:pPr>
+        <w:rPr>
+          <w:rFonts w:ascii="Arial" w:hAnsi="Arial" w:cs="Arial"/>
+        </w:rPr>
+      </w:pPr>
+    </w:p>
+    <w:p>
+      <w:pPr>
+        <w:rPr>
+          <w:rFonts w:ascii="Arial" w:hAnsi="Arial" w:cs="Arial"/>
+        </w:rPr>
+      </w:pPr>
+      <w:r>
+        <w:rPr>
+          <w:rFonts w:ascii="Arial" w:hAnsi="Arial" w:cs="Arial"/>
+        </w:rPr>
+        <w:t xml:space="preserve">Las medidas físicas se dividen también varios subgrupos tales como seguridad de acceso que se encargar de controlar quien accede físicamente a las bases de datos y que no se puedan pasar por alto las medidas de acceso  y obligar a cumplirlas siempre, usando varias mediadas tales como tarjetas de control de acceso, control dactilar o llegando incluso a control de acceso con retina ocular. </w:t>
+      </w:r>
+    </w:p>
+    <w:p>
+      <w:pPr>
+        <w:rPr>
+          <w:rFonts w:ascii="Arial" w:hAnsi="Arial" w:cs="Arial"/>
+        </w:rPr>
+      </w:pPr>
+    </w:p>
+    <w:p>
+      <w:pPr>
+        <w:rPr>
+          <w:rFonts w:ascii="Arial" w:hAnsi="Arial" w:cs="Arial"/>
+        </w:rPr>
+      </w:pPr>
+      <w:r>
+        <w:rPr>
+          <w:rFonts w:ascii="Arial" w:hAnsi="Arial" w:cs="Arial"/>
+        </w:rPr>
+        <w:t>Otro subgrupo de medidas físicas son las que combaten posibles catástrofes naturales tales como incendios, inundaciones, terremotos, etc.</w:t>
+      </w:r>
+    </w:p>
+    <w:p>
+      <w:pPr>
+        <w:rPr>
+          <w:rFonts w:ascii="Arial" w:hAnsi="Arial" w:cs="Arial"/>
+        </w:rPr>
+      </w:pPr>
+      <w:r>
+        <w:rPr>
+          <w:rFonts w:ascii="Arial" w:hAnsi="Arial" w:cs="Arial"/>
+        </w:rPr>
+        <w:t>Con medidas que van desde tener los datos de forma que siempre se puedan recuperar, medidas de extracción de oxígeno para apagar un incendio o suelo a distinto nivel para inundaciones, etc.</w:t>
+      </w:r>
+    </w:p>
+    <w:p>
+      <w:pPr>
+        <w:rPr>
+          <w:rFonts w:ascii="Arial" w:hAnsi="Arial" w:cs="Arial"/>
+        </w:rPr>
+      </w:pPr>
+    </w:p>
+    <w:p>
+      <w:pPr>
+        <w:rPr>
+          <w:rFonts w:ascii="Arial" w:hAnsi="Arial" w:cs="Arial"/>
+        </w:rPr>
+      </w:pPr>
+    </w:p>
+    <w:p>
+      <w:pPr>
+        <w:rPr>
+          <w:rFonts w:ascii="Arial" w:hAnsi="Arial" w:cs="Arial"/>
+        </w:rPr>
+      </w:pPr>
+      <w:r>
+        <w:rPr>
+          <w:rFonts w:ascii="Arial" w:hAnsi="Arial" w:cs="Arial"/>
+        </w:rPr>
+        <w:t xml:space="preserve">Las medidas de seguridad lógicas son más complejas que las físicas puesto que han de realizarse en las bases de datos de manera que se garantice la seguridad de la base de datos. </w:t>
       </w:r>
     </w:p>
     <w:p>
@@ -2774,195 +2573,27 @@
         <w:rPr>
           <w:rFonts w:ascii="Arial" w:hAnsi="Arial" w:cs="Arial"/>
         </w:rPr>
-        <w:t xml:space="preserve">Una parte importante de la </w:t>
-      </w:r>
-      <w:r>
-        <w:rPr>
-          <w:rFonts w:ascii="Arial" w:hAnsi="Arial" w:cs="Arial"/>
-        </w:rPr>
-        <w:t>seguridad</w:t>
-      </w:r>
-      <w:r>
-        <w:rPr>
-          <w:rFonts w:ascii="Arial" w:hAnsi="Arial" w:cs="Arial"/>
-        </w:rPr>
-        <w:t xml:space="preserve"> </w:t>
-      </w:r>
-      <w:r>
-        <w:rPr>
-          <w:rFonts w:ascii="Arial" w:hAnsi="Arial" w:cs="Arial"/>
-        </w:rPr>
-        <w:t>lógica</w:t>
-      </w:r>
-      <w:r>
-        <w:rPr>
-          <w:rFonts w:ascii="Arial" w:hAnsi="Arial" w:cs="Arial"/>
-        </w:rPr>
-        <w:t xml:space="preserve"> de las bases de datos es la de permitir realizar </w:t>
-      </w:r>
-      <w:r>
-        <w:rPr>
-          <w:rFonts w:ascii="Arial" w:hAnsi="Arial" w:cs="Arial"/>
-        </w:rPr>
-        <w:t>auditorías</w:t>
-      </w:r>
-      <w:r>
-        <w:rPr>
-          <w:rFonts w:ascii="Arial" w:hAnsi="Arial" w:cs="Arial"/>
-        </w:rPr>
-        <w:t xml:space="preserve"> a las bases de datos para ver </w:t>
-      </w:r>
-      <w:r>
-        <w:rPr>
-          <w:rFonts w:ascii="Arial" w:hAnsi="Arial" w:cs="Arial"/>
-        </w:rPr>
-        <w:t>qué</w:t>
-      </w:r>
-      <w:r>
-        <w:rPr>
-          <w:rFonts w:ascii="Arial" w:hAnsi="Arial" w:cs="Arial"/>
-        </w:rPr>
-        <w:t xml:space="preserve"> datos contiene y de </w:t>
-      </w:r>
-      <w:r>
-        <w:rPr>
-          <w:rFonts w:ascii="Arial" w:hAnsi="Arial" w:cs="Arial"/>
-        </w:rPr>
-        <w:t>qué</w:t>
-      </w:r>
-      <w:r>
-        <w:rPr>
-          <w:rFonts w:ascii="Arial" w:hAnsi="Arial" w:cs="Arial"/>
-        </w:rPr>
-        <w:t xml:space="preserve"> forma los </w:t>
-      </w:r>
-      <w:r>
-        <w:rPr>
-          <w:rFonts w:ascii="Arial" w:hAnsi="Arial" w:cs="Arial"/>
-        </w:rPr>
-        <w:t>contiene</w:t>
-      </w:r>
-      <w:r>
-        <w:rPr>
-          <w:rFonts w:ascii="Arial" w:hAnsi="Arial" w:cs="Arial"/>
-        </w:rPr>
-        <w:t>.</w:t>
-      </w:r>
-    </w:p>
-    <w:p>
-      <w:pPr>
-        <w:rPr>
-          <w:rFonts w:ascii="Arial" w:hAnsi="Arial" w:cs="Arial"/>
-        </w:rPr>
-      </w:pPr>
-    </w:p>
-    <w:p>
-      <w:pPr>
-        <w:rPr>
-          <w:rFonts w:ascii="Arial" w:hAnsi="Arial" w:cs="Arial"/>
-        </w:rPr>
-      </w:pPr>
-      <w:r>
-        <w:rPr>
-          <w:rFonts w:ascii="Arial" w:hAnsi="Arial" w:cs="Arial"/>
-        </w:rPr>
-        <w:t xml:space="preserve">Finalmente dejamos la </w:t>
-      </w:r>
-      <w:r>
-        <w:rPr>
-          <w:rFonts w:ascii="Arial" w:hAnsi="Arial" w:cs="Arial"/>
-        </w:rPr>
-        <w:t>más</w:t>
-      </w:r>
-      <w:r>
-        <w:rPr>
-          <w:rFonts w:ascii="Arial" w:hAnsi="Arial" w:cs="Arial"/>
-        </w:rPr>
-        <w:t xml:space="preserve"> importante de las medidas </w:t>
-      </w:r>
-      <w:r>
-        <w:rPr>
-          <w:rFonts w:ascii="Arial" w:hAnsi="Arial" w:cs="Arial"/>
-        </w:rPr>
-        <w:t>lógicas</w:t>
-      </w:r>
-      <w:r>
-        <w:rPr>
-          <w:rFonts w:ascii="Arial" w:hAnsi="Arial" w:cs="Arial"/>
-        </w:rPr>
-        <w:t xml:space="preserve">, la </w:t>
-      </w:r>
-      <w:r>
-        <w:rPr>
-          <w:rFonts w:ascii="Arial" w:hAnsi="Arial" w:cs="Arial"/>
-        </w:rPr>
-        <w:t>prevención</w:t>
-      </w:r>
-      <w:r>
-        <w:rPr>
-          <w:rFonts w:ascii="Arial" w:hAnsi="Arial" w:cs="Arial"/>
-        </w:rPr>
-        <w:t xml:space="preserve"> de la inyección </w:t>
-      </w:r>
-      <w:r>
-        <w:rPr>
-          <w:rFonts w:ascii="Arial" w:hAnsi="Arial" w:cs="Arial"/>
-        </w:rPr>
-        <w:t>SQL</w:t>
-      </w:r>
-      <w:r>
-        <w:rPr>
-          <w:rFonts w:ascii="Arial" w:hAnsi="Arial" w:cs="Arial"/>
-        </w:rPr>
-        <w:t xml:space="preserve">, que </w:t>
-      </w:r>
-      <w:r>
-        <w:rPr>
-          <w:rFonts w:ascii="Arial" w:hAnsi="Arial" w:cs="Arial"/>
-        </w:rPr>
-        <w:t>básicamente</w:t>
-      </w:r>
-      <w:r>
-        <w:rPr>
-          <w:rFonts w:ascii="Arial" w:hAnsi="Arial" w:cs="Arial"/>
-        </w:rPr>
-        <w:t xml:space="preserve"> consiste en modificar las consultas </w:t>
-      </w:r>
-      <w:r>
-        <w:rPr>
-          <w:rFonts w:ascii="Arial" w:hAnsi="Arial" w:cs="Arial"/>
-        </w:rPr>
-        <w:t>SQL</w:t>
-      </w:r>
-      <w:r>
-        <w:rPr>
-          <w:rFonts w:ascii="Arial" w:hAnsi="Arial" w:cs="Arial"/>
-        </w:rPr>
-        <w:t xml:space="preserve"> que se realizan a la bases de datos para obtener información que no debería ser </w:t>
-      </w:r>
-      <w:r>
-        <w:rPr>
-          <w:rFonts w:ascii="Arial" w:hAnsi="Arial" w:cs="Arial"/>
-        </w:rPr>
-        <w:t>pública</w:t>
-      </w:r>
-      <w:r>
-        <w:rPr>
-          <w:rFonts w:ascii="Arial" w:hAnsi="Arial" w:cs="Arial"/>
-        </w:rPr>
-        <w:t xml:space="preserve">. Para evitar estas </w:t>
-      </w:r>
-      <w:r>
-        <w:rPr>
-          <w:rFonts w:ascii="Arial" w:hAnsi="Arial" w:cs="Arial"/>
-        </w:rPr>
-        <w:t>intrusiones</w:t>
-      </w:r>
-      <w:r>
-        <w:rPr>
-          <w:rFonts w:ascii="Arial" w:hAnsi="Arial" w:cs="Arial"/>
-        </w:rPr>
-        <w:t xml:space="preserve"> aplicaremos 4 sencillos pasos: </w:t>
+        <w:t>Una parte importante de la seguridad lógica de las bases de datos es la de permitir realizar auditorías a las bases de datos para ver qué datos contiene y de qué forma los contiene.</w:t>
+      </w:r>
+    </w:p>
+    <w:p>
+      <w:pPr>
+        <w:rPr>
+          <w:rFonts w:ascii="Arial" w:hAnsi="Arial" w:cs="Arial"/>
+        </w:rPr>
+      </w:pPr>
+    </w:p>
+    <w:p>
+      <w:pPr>
+        <w:rPr>
+          <w:rFonts w:ascii="Arial" w:hAnsi="Arial" w:cs="Arial"/>
+        </w:rPr>
+      </w:pPr>
+      <w:r>
+        <w:rPr>
+          <w:rFonts w:ascii="Arial" w:hAnsi="Arial" w:cs="Arial"/>
+        </w:rPr>
+        <w:t xml:space="preserve">Finalmente dejamos la más importante de las medidas lógicas, la prevención de la inyección SQL, que básicamente consiste en modificar las consultas SQL que se realizan a la bases de datos para obtener información que no debería ser pública. Para evitar estas intrusiones aplicaremos 4 sencillos pasos: </w:t>
       </w:r>
     </w:p>
     <w:p>
@@ -3010,13 +2641,7 @@
         <w:rPr>
           <w:rFonts w:ascii="Arial" w:hAnsi="Arial" w:cs="Arial"/>
         </w:rPr>
-        <w:t xml:space="preserve">Validar los datos introducidos: especifique el tipo de dato de entrada, si son </w:t>
-      </w:r>
-      <w:r>
-        <w:rPr>
-          <w:rFonts w:ascii="Arial" w:hAnsi="Arial" w:cs="Arial"/>
-        </w:rPr>
-        <w:t>números</w:t>
+        <w:t>Validar los datos introducidos: especifique el tipo de dato de entrada, si son números</w:t>
       </w:r>
       <w:r>
         <w:rPr>
@@ -3045,19 +2670,7 @@
         <w:rPr>
           <w:rFonts w:ascii="Arial" w:hAnsi="Arial" w:cs="Arial"/>
         </w:rPr>
-        <w:t xml:space="preserve">Utilizar procedimientos almacenados y aceptar los datos del usuario como parámetros en lugar de comandos </w:t>
-      </w:r>
-      <w:r>
-        <w:rPr>
-          <w:rFonts w:ascii="Arial" w:hAnsi="Arial" w:cs="Arial"/>
-        </w:rPr>
-        <w:t>SQL</w:t>
-      </w:r>
-      <w:r>
-        <w:rPr>
-          <w:rFonts w:ascii="Arial" w:hAnsi="Arial" w:cs="Arial"/>
-        </w:rPr>
-        <w:t>.</w:t>
+        <w:t>Utilizar procedimientos almacenados y aceptar los datos del usuario como parámetros en lugar de comandos SQL.</w:t>
       </w:r>
     </w:p>
     <w:p>
@@ -3231,6 +2844,7 @@
         <w:rPr>
           <w:rFonts w:ascii="Arial" w:hAnsi="Arial" w:cs="Arial"/>
         </w:rPr>
+        <w:lastRenderedPageBreak/>
         <w:t xml:space="preserve">Un </w:t>
       </w:r>
       <w:r>
@@ -3288,63 +2902,55 @@
         <w:rPr>
           <w:rFonts w:ascii="Arial" w:hAnsi="Arial" w:cs="Arial"/>
         </w:rPr>
-        <w:t xml:space="preserve">Los protocolos que se aplican a las bases de datos seguras </w:t>
-      </w:r>
-      <w:r>
-        <w:rPr>
-          <w:rFonts w:ascii="Arial" w:hAnsi="Arial" w:cs="Arial"/>
-        </w:rPr>
-        <w:t>dependen</w:t>
-      </w:r>
-      <w:r>
-        <w:rPr>
-          <w:rFonts w:ascii="Arial" w:hAnsi="Arial" w:cs="Arial"/>
-        </w:rPr>
-        <w:t xml:space="preserve"> del proveedor SGBD y del lenguaje de programación que se quiera usar.</w:t>
-      </w:r>
-    </w:p>
-    <w:p>
-      <w:pPr>
-        <w:rPr>
-          <w:rFonts w:ascii="Arial" w:hAnsi="Arial" w:cs="Arial"/>
-        </w:rPr>
-      </w:pPr>
-    </w:p>
-    <w:p>
-      <w:pPr>
-        <w:rPr>
-          <w:rFonts w:ascii="Arial" w:hAnsi="Arial" w:cs="Arial"/>
-        </w:rPr>
-      </w:pPr>
-      <w:r>
-        <w:rPr>
-          <w:rFonts w:ascii="Arial" w:hAnsi="Arial" w:cs="Arial"/>
-        </w:rPr>
-        <w:t xml:space="preserve">- Active Directory, </w:t>
-      </w:r>
-      <w:r>
-        <w:rPr>
-          <w:rFonts w:ascii="Arial" w:hAnsi="Arial" w:cs="Arial"/>
-        </w:rPr>
-        <w:t>término</w:t>
-      </w:r>
-      <w:r>
-        <w:rPr>
-          <w:rFonts w:ascii="Arial" w:hAnsi="Arial" w:cs="Arial"/>
-        </w:rPr>
-        <w:t xml:space="preserve"> usado por </w:t>
-      </w:r>
-      <w:r>
-        <w:rPr>
-          <w:rFonts w:ascii="Arial" w:hAnsi="Arial" w:cs="Arial"/>
-        </w:rPr>
-        <w:t>Microsoft</w:t>
-      </w:r>
-      <w:r>
-        <w:rPr>
-          <w:rFonts w:ascii="Arial" w:hAnsi="Arial" w:cs="Arial"/>
-        </w:rPr>
-        <w:t xml:space="preserve"> para referirse a su servicio de directorio en una red de computadores. Utiliza distintos protocolos tales como LDAP, DNS, DHCP, Kerberos,</w:t>
+        <w:t>Los protocolos que se aplican a las bases de datos seguras dependen del proveedor SGBD y del lenguaje de programación que se quiera usar.</w:t>
+      </w:r>
+    </w:p>
+    <w:p>
+      <w:pPr>
+        <w:rPr>
+          <w:rFonts w:ascii="Arial" w:hAnsi="Arial" w:cs="Arial"/>
+        </w:rPr>
+      </w:pPr>
+    </w:p>
+    <w:p>
+      <w:pPr>
+        <w:rPr>
+          <w:rFonts w:ascii="Arial" w:hAnsi="Arial" w:cs="Arial"/>
+        </w:rPr>
+      </w:pPr>
+      <w:r>
+        <w:rPr>
+          <w:rFonts w:ascii="Arial" w:hAnsi="Arial" w:cs="Arial"/>
+        </w:rPr>
+        <w:t xml:space="preserve">- Active </w:t>
+      </w:r>
+      <w:proofErr w:type="spellStart"/>
+      <w:r>
+        <w:rPr>
+          <w:rFonts w:ascii="Arial" w:hAnsi="Arial" w:cs="Arial"/>
+        </w:rPr>
+        <w:t>Directory</w:t>
+      </w:r>
+      <w:proofErr w:type="spellEnd"/>
+      <w:r>
+        <w:rPr>
+          <w:rFonts w:ascii="Arial" w:hAnsi="Arial" w:cs="Arial"/>
+        </w:rPr>
+        <w:t xml:space="preserve">, término usado por Microsoft para referirse a su servicio de directorio en una red de computadores. Utiliza distintos protocolos tales como LDAP, DNS, DHCP, </w:t>
+      </w:r>
+      <w:proofErr w:type="spellStart"/>
+      <w:r>
+        <w:rPr>
+          <w:rFonts w:ascii="Arial" w:hAnsi="Arial" w:cs="Arial"/>
+        </w:rPr>
+        <w:t>Kerberos</w:t>
+      </w:r>
+      <w:proofErr w:type="spellEnd"/>
+      <w:r>
+        <w:rPr>
+          <w:rFonts w:ascii="Arial" w:hAnsi="Arial" w:cs="Arial"/>
+        </w:rPr>
+        <w:t>,</w:t>
       </w:r>
       <w:r>
         <w:rPr>
@@ -3376,19 +2982,7 @@
         <w:rPr>
           <w:rFonts w:ascii="Arial" w:hAnsi="Arial" w:cs="Arial"/>
         </w:rPr>
-        <w:t xml:space="preserve">- SSL/TLS nivel seguro de socket o seguridad a nivel de trasporte, </w:t>
-      </w:r>
-      <w:r>
-        <w:rPr>
-          <w:rFonts w:ascii="Arial" w:hAnsi="Arial" w:cs="Arial"/>
-        </w:rPr>
-        <w:t>estándar</w:t>
-      </w:r>
-      <w:r>
-        <w:rPr>
-          <w:rFonts w:ascii="Arial" w:hAnsi="Arial" w:cs="Arial"/>
-        </w:rPr>
-        <w:t xml:space="preserve"> IETF, utiliza certificados y socket TCP para proveer conexiones seguras. </w:t>
+        <w:t xml:space="preserve">- SSL/TLS nivel seguro de socket o seguridad a nivel de trasporte, estándar IETF, utiliza certificados y socket TCP para proveer conexiones seguras. </w:t>
       </w:r>
     </w:p>
     <w:p>
@@ -3410,12 +3004,14 @@
         </w:rPr>
         <w:t xml:space="preserve">    Esta seguridad es en forma de privacidad y autenticación: por un lado autentica el servidor de la comunicación (mediante certificados), y por otra parte selecciona un algoritmo de cifrado, permite el intercambio de claves de forma segura entre cliente y servidor, y cifra la información con cifrado </w:t>
       </w:r>
+      <w:proofErr w:type="gramStart"/>
       <w:r>
         <w:rPr>
           <w:rFonts w:ascii="Arial" w:hAnsi="Arial" w:cs="Arial"/>
         </w:rPr>
         <w:t>simétrico</w:t>
       </w:r>
+      <w:proofErr w:type="gramEnd"/>
       <w:r>
         <w:rPr>
           <w:rFonts w:ascii="Arial" w:hAnsi="Arial" w:cs="Arial"/>
@@ -3440,143 +3036,103 @@
         <w:rPr>
           <w:rFonts w:ascii="Arial" w:hAnsi="Arial" w:cs="Arial"/>
         </w:rPr>
-        <w:t xml:space="preserve">- Kerberos. Sistema de </w:t>
-      </w:r>
-      <w:r>
-        <w:rPr>
-          <w:rFonts w:ascii="Arial" w:hAnsi="Arial" w:cs="Arial"/>
-        </w:rPr>
-        <w:t>autentificación</w:t>
-      </w:r>
-      <w:r>
-        <w:rPr>
-          <w:rFonts w:ascii="Arial" w:hAnsi="Arial" w:cs="Arial"/>
-        </w:rPr>
-        <w:t xml:space="preserve"> de </w:t>
-      </w:r>
-      <w:r>
-        <w:rPr>
-          <w:rFonts w:ascii="Arial" w:hAnsi="Arial" w:cs="Arial"/>
-        </w:rPr>
-        <w:t>única</w:t>
-      </w:r>
-      <w:r>
-        <w:rPr>
-          <w:rFonts w:ascii="Arial" w:hAnsi="Arial" w:cs="Arial"/>
-        </w:rPr>
-        <w:t xml:space="preserve"> firma en red con posibilidad de privacidad. </w:t>
-      </w:r>
-      <w:r>
-        <w:rPr>
-          <w:rFonts w:ascii="Arial" w:hAnsi="Arial" w:cs="Arial"/>
-        </w:rPr>
-        <w:t>Estándar</w:t>
-      </w:r>
-      <w:r>
-        <w:rPr>
-          <w:rFonts w:ascii="Arial" w:hAnsi="Arial" w:cs="Arial"/>
-        </w:rPr>
-        <w:t xml:space="preserve"> IETF, utiliza tecnología de clave </w:t>
-      </w:r>
-      <w:r>
-        <w:rPr>
-          <w:rFonts w:ascii="Arial" w:hAnsi="Arial" w:cs="Arial"/>
-        </w:rPr>
-        <w:t>simétrica</w:t>
-      </w:r>
-      <w:r>
-        <w:rPr>
-          <w:rFonts w:ascii="Arial" w:hAnsi="Arial" w:cs="Arial"/>
-        </w:rPr>
-        <w:t xml:space="preserve">. </w:t>
-      </w:r>
-    </w:p>
-    <w:p>
-      <w:pPr>
-        <w:rPr>
-          <w:rFonts w:ascii="Arial" w:hAnsi="Arial" w:cs="Arial"/>
-        </w:rPr>
-      </w:pPr>
-    </w:p>
-    <w:p>
-      <w:pPr>
-        <w:rPr>
-          <w:rFonts w:ascii="Arial" w:hAnsi="Arial" w:cs="Arial"/>
-        </w:rPr>
-      </w:pPr>
-      <w:r>
-        <w:rPr>
-          <w:rFonts w:ascii="Arial" w:hAnsi="Arial" w:cs="Arial"/>
-        </w:rPr>
-        <w:t xml:space="preserve">- SSH (Secure Shell), protocolo de entrada en </w:t>
-      </w:r>
-      <w:r>
-        <w:rPr>
-          <w:rFonts w:ascii="Arial" w:hAnsi="Arial" w:cs="Arial"/>
-        </w:rPr>
-        <w:t>sesión</w:t>
-      </w:r>
-      <w:r>
-        <w:rPr>
-          <w:rFonts w:ascii="Arial" w:hAnsi="Arial" w:cs="Arial"/>
-        </w:rPr>
-        <w:t xml:space="preserve"> y/o ejecución de comandos en una maquina remota.</w:t>
-      </w:r>
-    </w:p>
-    <w:p>
-      <w:pPr>
-        <w:rPr>
-          <w:rFonts w:ascii="Arial" w:hAnsi="Arial" w:cs="Arial"/>
-        </w:rPr>
-      </w:pPr>
-    </w:p>
-    <w:p>
-      <w:pPr>
-        <w:rPr>
-          <w:rFonts w:ascii="Arial" w:hAnsi="Arial" w:cs="Arial"/>
-        </w:rPr>
-      </w:pPr>
-      <w:r>
-        <w:rPr>
-          <w:rFonts w:ascii="Arial" w:hAnsi="Arial" w:cs="Arial"/>
-        </w:rPr>
         <w:t xml:space="preserve">- </w:t>
       </w:r>
-      <w:r>
-        <w:rPr>
-          <w:rFonts w:ascii="Arial" w:hAnsi="Arial" w:cs="Arial"/>
-        </w:rPr>
-        <w:t>IKE (</w:t>
-      </w:r>
-      <w:r>
-        <w:rPr>
-          <w:rFonts w:ascii="Arial" w:hAnsi="Arial" w:cs="Arial"/>
-        </w:rPr>
-        <w:t xml:space="preserve">Internet Key Exchange), Protocolo utilizado para establecer una asociación de </w:t>
-      </w:r>
-      <w:r>
-        <w:rPr>
-          <w:rFonts w:ascii="Arial" w:hAnsi="Arial" w:cs="Arial"/>
-        </w:rPr>
-        <w:t>seguridad (</w:t>
-      </w:r>
-      <w:r>
-        <w:rPr>
-          <w:rFonts w:ascii="Arial" w:hAnsi="Arial" w:cs="Arial"/>
-        </w:rPr>
-        <w:t xml:space="preserve">SA) usando el protocolo IPsec, emplea un intercambio secreto de claves tipo Diffie-Hellman para establecer el secreto compartido de la </w:t>
-      </w:r>
-      <w:r>
-        <w:rPr>
-          <w:rFonts w:ascii="Arial" w:hAnsi="Arial" w:cs="Arial"/>
-        </w:rPr>
-        <w:t>sesión (</w:t>
-      </w:r>
-      <w:r>
-        <w:rPr>
-          <w:rFonts w:ascii="Arial" w:hAnsi="Arial" w:cs="Arial"/>
-        </w:rPr>
-        <w:t>suele usar sistemas de clave pública).</w:t>
+      <w:proofErr w:type="spellStart"/>
+      <w:r>
+        <w:rPr>
+          <w:rFonts w:ascii="Arial" w:hAnsi="Arial" w:cs="Arial"/>
+        </w:rPr>
+        <w:t>Kerberos</w:t>
+      </w:r>
+      <w:proofErr w:type="spellEnd"/>
+      <w:r>
+        <w:rPr>
+          <w:rFonts w:ascii="Arial" w:hAnsi="Arial" w:cs="Arial"/>
+        </w:rPr>
+        <w:t xml:space="preserve">. Sistema de autentificación de única firma en red con posibilidad de privacidad. Estándar IETF, utiliza tecnología de clave simétrica. </w:t>
+      </w:r>
+    </w:p>
+    <w:p>
+      <w:pPr>
+        <w:rPr>
+          <w:rFonts w:ascii="Arial" w:hAnsi="Arial" w:cs="Arial"/>
+        </w:rPr>
+      </w:pPr>
+    </w:p>
+    <w:p>
+      <w:pPr>
+        <w:rPr>
+          <w:rFonts w:ascii="Arial" w:hAnsi="Arial" w:cs="Arial"/>
+        </w:rPr>
+      </w:pPr>
+      <w:r>
+        <w:rPr>
+          <w:rFonts w:ascii="Arial" w:hAnsi="Arial" w:cs="Arial"/>
+        </w:rPr>
+        <w:t>- SSH (</w:t>
+      </w:r>
+      <w:proofErr w:type="spellStart"/>
+      <w:r>
+        <w:rPr>
+          <w:rFonts w:ascii="Arial" w:hAnsi="Arial" w:cs="Arial"/>
+        </w:rPr>
+        <w:t>Secure</w:t>
+      </w:r>
+      <w:proofErr w:type="spellEnd"/>
+      <w:r>
+        <w:rPr>
+          <w:rFonts w:ascii="Arial" w:hAnsi="Arial" w:cs="Arial"/>
+        </w:rPr>
+        <w:t xml:space="preserve"> Shell), protocolo de entrada en sesión y/o ejecución de comandos en una maquina remota.</w:t>
+      </w:r>
+    </w:p>
+    <w:p>
+      <w:pPr>
+        <w:rPr>
+          <w:rFonts w:ascii="Arial" w:hAnsi="Arial" w:cs="Arial"/>
+        </w:rPr>
+      </w:pPr>
+    </w:p>
+    <w:p>
+      <w:pPr>
+        <w:rPr>
+          <w:rFonts w:ascii="Arial" w:hAnsi="Arial" w:cs="Arial"/>
+        </w:rPr>
+      </w:pPr>
+      <w:r>
+        <w:rPr>
+          <w:rFonts w:ascii="Arial" w:hAnsi="Arial" w:cs="Arial"/>
+        </w:rPr>
+        <w:t xml:space="preserve">- IKE (Internet Key Exchange), Protocolo utilizado para establecer una asociación de seguridad (SA) usando el protocolo </w:t>
+      </w:r>
+      <w:proofErr w:type="spellStart"/>
+      <w:r>
+        <w:rPr>
+          <w:rFonts w:ascii="Arial" w:hAnsi="Arial" w:cs="Arial"/>
+        </w:rPr>
+        <w:t>IPsec</w:t>
+      </w:r>
+      <w:proofErr w:type="spellEnd"/>
+      <w:r>
+        <w:rPr>
+          <w:rFonts w:ascii="Arial" w:hAnsi="Arial" w:cs="Arial"/>
+        </w:rPr>
+        <w:t xml:space="preserve">, emplea un intercambio secreto de claves tipo </w:t>
+      </w:r>
+      <w:proofErr w:type="spellStart"/>
+      <w:r>
+        <w:rPr>
+          <w:rFonts w:ascii="Arial" w:hAnsi="Arial" w:cs="Arial"/>
+        </w:rPr>
+        <w:t>Diffie-Hellman</w:t>
+      </w:r>
+      <w:proofErr w:type="spellEnd"/>
+      <w:r>
+        <w:rPr>
+          <w:rFonts w:ascii="Arial" w:hAnsi="Arial" w:cs="Arial"/>
+        </w:rPr>
+        <w:t xml:space="preserve"> para establecer el secreto compartido de la sesión (suele usar sistemas de clave pública).</w:t>
       </w:r>
     </w:p>
     <w:p>
@@ -3602,34 +3158,16 @@
         <w:rPr>
           <w:rFonts w:ascii="Arial" w:hAnsi="Arial" w:cs="Arial"/>
         </w:rPr>
-        <w:t>dos en las bases de datos NOsql.</w:t>
-      </w:r>
-    </w:p>
-    <w:p>
-      <w:pPr>
-        <w:rPr>
-          <w:rFonts w:ascii="Arial" w:hAnsi="Arial" w:cs="Arial"/>
-        </w:rPr>
-      </w:pPr>
-    </w:p>
-    <w:p>
-      <w:pPr>
-        <w:rPr>
-          <w:rFonts w:ascii="Arial" w:hAnsi="Arial" w:cs="Arial"/>
-        </w:rPr>
-      </w:pPr>
-      <w:r>
-        <w:rPr>
-          <w:rFonts w:ascii="Arial" w:hAnsi="Arial" w:cs="Arial"/>
-        </w:rPr>
-        <w:t xml:space="preserve">- P2P con lo que la redundancia es </w:t>
-      </w:r>
-      <w:r>
-        <w:rPr>
-          <w:rFonts w:ascii="Arial" w:hAnsi="Arial" w:cs="Arial"/>
-        </w:rPr>
-        <w:t>máxima</w:t>
-      </w:r>
+        <w:t xml:space="preserve">dos en las bases de datos </w:t>
+      </w:r>
+      <w:proofErr w:type="spellStart"/>
+      <w:r>
+        <w:rPr>
+          <w:rFonts w:ascii="Arial" w:hAnsi="Arial" w:cs="Arial"/>
+        </w:rPr>
+        <w:t>NOsql</w:t>
+      </w:r>
+      <w:proofErr w:type="spellEnd"/>
       <w:r>
         <w:rPr>
           <w:rFonts w:ascii="Arial" w:hAnsi="Arial" w:cs="Arial"/>
@@ -3654,43 +3192,41 @@
         <w:rPr>
           <w:rFonts w:ascii="Arial" w:hAnsi="Arial" w:cs="Arial"/>
         </w:rPr>
-        <w:t xml:space="preserve">- Gossip para permitir </w:t>
-      </w:r>
-      <w:r>
-        <w:rPr>
-          <w:rFonts w:ascii="Arial" w:hAnsi="Arial" w:cs="Arial"/>
-        </w:rPr>
-        <w:t>comunicación</w:t>
-      </w:r>
-      <w:r>
-        <w:rPr>
-          <w:rFonts w:ascii="Arial" w:hAnsi="Arial" w:cs="Arial"/>
-        </w:rPr>
-        <w:t xml:space="preserve"> dentro de un </w:t>
-      </w:r>
-      <w:r>
-        <w:rPr>
-          <w:rFonts w:ascii="Arial" w:hAnsi="Arial" w:cs="Arial"/>
-        </w:rPr>
-        <w:t>ring (</w:t>
-      </w:r>
-      <w:r>
-        <w:rPr>
-          <w:rFonts w:ascii="Arial" w:hAnsi="Arial" w:cs="Arial"/>
-        </w:rPr>
-        <w:t xml:space="preserve">cada nodo sabe de otros nodos),  usado para descubrir la </w:t>
-      </w:r>
-      <w:r>
-        <w:rPr>
-          <w:rFonts w:ascii="Arial" w:hAnsi="Arial" w:cs="Arial"/>
-        </w:rPr>
-        <w:t>ubicación</w:t>
-      </w:r>
-      <w:r>
-        <w:rPr>
-          <w:rFonts w:ascii="Arial" w:hAnsi="Arial" w:cs="Arial"/>
-        </w:rPr>
-        <w:t xml:space="preserve"> y la información de estado a cerca de los otros nodos.</w:t>
+        <w:t>- P2P con lo que la redundancia es máxima.</w:t>
+      </w:r>
+    </w:p>
+    <w:p>
+      <w:pPr>
+        <w:rPr>
+          <w:rFonts w:ascii="Arial" w:hAnsi="Arial" w:cs="Arial"/>
+        </w:rPr>
+      </w:pPr>
+    </w:p>
+    <w:p>
+      <w:pPr>
+        <w:rPr>
+          <w:rFonts w:ascii="Arial" w:hAnsi="Arial" w:cs="Arial"/>
+        </w:rPr>
+      </w:pPr>
+      <w:r>
+        <w:rPr>
+          <w:rFonts w:ascii="Arial" w:hAnsi="Arial" w:cs="Arial"/>
+        </w:rPr>
+        <w:t xml:space="preserve">- </w:t>
+      </w:r>
+      <w:proofErr w:type="spellStart"/>
+      <w:r>
+        <w:rPr>
+          <w:rFonts w:ascii="Arial" w:hAnsi="Arial" w:cs="Arial"/>
+        </w:rPr>
+        <w:t>Gossip</w:t>
+      </w:r>
+      <w:proofErr w:type="spellEnd"/>
+      <w:r>
+        <w:rPr>
+          <w:rFonts w:ascii="Arial" w:hAnsi="Arial" w:cs="Arial"/>
+        </w:rPr>
+        <w:t xml:space="preserve"> para permitir comunicación dentro de un ring (cada nodo sabe de otros nodos),  usado para descubrir la ubicación y la información de estado a cerca de los otros nodos.</w:t>
       </w:r>
     </w:p>
     <w:p>
@@ -3718,13 +3254,8 @@
         <w:rPr>
           <w:b/>
         </w:rPr>
-        <w:t>Tipos de Base de Datos Seguras</w:t>
-      </w:r>
-      <w:r>
-        <w:rPr>
-          <w:b/>
-        </w:rPr>
-        <w:t>.</w:t>
+        <w:lastRenderedPageBreak/>
+        <w:t>Tipos de Base de Datos Seguras.</w:t>
       </w:r>
       <w:bookmarkEnd w:id="12"/>
       <w:bookmarkEnd w:id="13"/>
@@ -3846,14 +3377,7 @@
         <w:rPr>
           <w:rFonts w:ascii="Arial" w:hAnsi="Arial" w:cs="Arial"/>
         </w:rPr>
-        <w:t xml:space="preserve">Indica a los administradores de seguridad de TI y administradores de bases de datos las bases de datos </w:t>
-      </w:r>
-      <w:r>
-        <w:rPr>
-          <w:rFonts w:ascii="Arial" w:hAnsi="Arial" w:cs="Arial"/>
-        </w:rPr>
-        <w:lastRenderedPageBreak/>
-        <w:t>y las vulnerabilidades específicas que necesitan su atención primero.</w:t>
+        <w:t>Indica a los administradores de seguridad de TI y administradores de bases de datos las bases de datos y las vulnerabilidades específicas que necesitan su atención primero.</w:t>
       </w:r>
     </w:p>
     <w:p>
@@ -3912,10 +3436,30 @@
         <w:rPr>
           <w:rFonts w:ascii="Arial" w:hAnsi="Arial" w:cs="Arial"/>
         </w:rPr>
-        <w:t>Los firewalls son dispositivos reforzados de seguridad/ software que se despliega bien en línea con el servidor de bases de datos (justo antes de que el servidor de base de datos) (OR) cerca de la puerta de enlace de red (cuando se trata de la protección de varias bases de datos en varios servidores). Algunos servidores de bases de datos admiten agentes basados en host que puede ser instalado en el servidor de bases de datos para supervisar los eventos de la base de datos local. Pero el hardware soporte de cortafuegos basados en host/network monitoring</w:t>
-      </w:r>
-      <w:bookmarkStart w:id="20" w:name="_GoBack"/>
-      <w:bookmarkEnd w:id="20"/>
+        <w:t>Los firewalls son dispositivos reforzados de seguridad/ software que se despliega bien en línea con el servidor de bases de datos (justo antes de que el servidor de base de datos) (OR) cerca de la puerta de enlace de red (cuando se trata de la protección de varias bases de datos en varios servidores). Algunos servidores de bases de datos admiten agentes basados en host que puede ser instalado en el servidor de bases de datos para supervisar los eventos de la base de datos local. Pero el hardware soporte de cortafuegos basados en host/</w:t>
+      </w:r>
+      <w:proofErr w:type="spellStart"/>
+      <w:r>
+        <w:rPr>
+          <w:rFonts w:ascii="Arial" w:hAnsi="Arial" w:cs="Arial"/>
+        </w:rPr>
+        <w:t>network</w:t>
+      </w:r>
+      <w:proofErr w:type="spellEnd"/>
+      <w:r>
+        <w:rPr>
+          <w:rFonts w:ascii="Arial" w:hAnsi="Arial" w:cs="Arial"/>
+        </w:rPr>
+        <w:t xml:space="preserve"> </w:t>
+      </w:r>
+      <w:proofErr w:type="spellStart"/>
+      <w:r>
+        <w:rPr>
+          <w:rFonts w:ascii="Arial" w:hAnsi="Arial" w:cs="Arial"/>
+        </w:rPr>
+        <w:t>monitoring</w:t>
+      </w:r>
+      <w:proofErr w:type="spellEnd"/>
       <w:r>
         <w:rPr>
           <w:rFonts w:ascii="Arial" w:hAnsi="Arial" w:cs="Arial"/>
@@ -3949,53 +3493,35 @@
           <w:b/>
         </w:rPr>
       </w:pPr>
-      <w:bookmarkStart w:id="21" w:name="_Toc437430568"/>
-      <w:bookmarkStart w:id="22" w:name="_Toc437431147"/>
+      <w:bookmarkStart w:id="20" w:name="_Toc437430568"/>
+      <w:bookmarkStart w:id="21" w:name="_Toc437431147"/>
       <w:r>
         <w:rPr>
           <w:b/>
         </w:rPr>
-        <w:t>Ámbitos</w:t>
-      </w:r>
-      <w:r>
-        <w:rPr>
-          <w:b/>
-        </w:rPr>
-        <w:t xml:space="preserve"> de Uso</w:t>
-      </w:r>
+        <w:t>Ámbitos de Uso</w:t>
+      </w:r>
+      <w:bookmarkEnd w:id="20"/>
       <w:bookmarkEnd w:id="21"/>
-      <w:bookmarkEnd w:id="22"/>
-    </w:p>
-    <w:p>
-      <w:pPr>
-        <w:rPr>
-          <w:rFonts w:ascii="Arial" w:hAnsi="Arial" w:cs="Arial"/>
-        </w:rPr>
-      </w:pPr>
-    </w:p>
-    <w:p>
-      <w:pPr>
-        <w:rPr>
-          <w:rFonts w:ascii="Arial" w:hAnsi="Arial" w:cs="Arial"/>
-        </w:rPr>
-      </w:pPr>
-      <w:r>
-        <w:rPr>
-          <w:rFonts w:ascii="Arial" w:hAnsi="Arial" w:cs="Arial"/>
-        </w:rPr>
-        <w:t xml:space="preserve">Las bases de datos seguras se utilizan para aplicaciones, almacenar información, </w:t>
-      </w:r>
-      <w:r>
-        <w:rPr>
-          <w:rFonts w:ascii="Arial" w:hAnsi="Arial" w:cs="Arial"/>
-        </w:rPr>
-        <w:t>etc.</w:t>
-      </w:r>
-      <w:r>
-        <w:rPr>
-          <w:rFonts w:ascii="Arial" w:hAnsi="Arial" w:cs="Arial"/>
-        </w:rPr>
-        <w:t>, donde existe un alto riesgo de sufrir ataques, perder información o modificarla inadecuadamente</w:t>
+    </w:p>
+    <w:p>
+      <w:pPr>
+        <w:rPr>
+          <w:rFonts w:ascii="Arial" w:hAnsi="Arial" w:cs="Arial"/>
+        </w:rPr>
+      </w:pPr>
+    </w:p>
+    <w:p>
+      <w:pPr>
+        <w:rPr>
+          <w:rFonts w:ascii="Arial" w:hAnsi="Arial" w:cs="Arial"/>
+        </w:rPr>
+      </w:pPr>
+      <w:r>
+        <w:rPr>
+          <w:rFonts w:ascii="Arial" w:hAnsi="Arial" w:cs="Arial"/>
+        </w:rPr>
+        <w:t>Las bases de datos seguras se utilizan para aplicaciones, almacenar información, etc., donde existe un alto riesgo de sufrir ataques, perder información o modificarla inadecuadamente</w:t>
       </w:r>
       <w:r>
         <w:rPr>
@@ -4154,12 +3680,21 @@
           <w:lang w:val="en-US"/>
         </w:rPr>
       </w:pPr>
+      <w:proofErr w:type="spellStart"/>
       <w:r>
         <w:rPr>
           <w:rFonts w:ascii="Arial" w:hAnsi="Arial" w:cs="Arial"/>
           <w:lang w:val="en-US"/>
         </w:rPr>
-        <w:t>AliPay.</w:t>
+        <w:t>AliPay</w:t>
+      </w:r>
+      <w:proofErr w:type="spellEnd"/>
+      <w:r>
+        <w:rPr>
+          <w:rFonts w:ascii="Arial" w:hAnsi="Arial" w:cs="Arial"/>
+          <w:lang w:val="en-US"/>
+        </w:rPr>
+        <w:t>.</w:t>
       </w:r>
     </w:p>
     <w:p>
@@ -4195,7 +3730,6 @@
         <w:rPr>
           <w:rFonts w:ascii="Arial" w:hAnsi="Arial" w:cs="Arial"/>
         </w:rPr>
-        <w:lastRenderedPageBreak/>
         <w:t>etc.</w:t>
       </w:r>
     </w:p>
@@ -4213,13 +3747,7 @@
         <w:rPr>
           <w:rFonts w:ascii="Arial" w:hAnsi="Arial" w:cs="Arial"/>
         </w:rPr>
-        <w:t xml:space="preserve">Comercio </w:t>
-      </w:r>
-      <w:r>
-        <w:rPr>
-          <w:rFonts w:ascii="Arial" w:hAnsi="Arial" w:cs="Arial"/>
-        </w:rPr>
-        <w:t>electrónico</w:t>
+        <w:t>Comercio electrónico</w:t>
       </w:r>
     </w:p>
     <w:p>
@@ -4232,11 +3760,20 @@
           <w:rFonts w:ascii="Arial" w:hAnsi="Arial" w:cs="Arial"/>
         </w:rPr>
       </w:pPr>
-      <w:r>
-        <w:rPr>
-          <w:rFonts w:ascii="Arial" w:hAnsi="Arial" w:cs="Arial"/>
-        </w:rPr>
-        <w:t>Ebay.</w:t>
+      <w:proofErr w:type="spellStart"/>
+      <w:r>
+        <w:rPr>
+          <w:rFonts w:ascii="Arial" w:hAnsi="Arial" w:cs="Arial"/>
+        </w:rPr>
+        <w:lastRenderedPageBreak/>
+        <w:t>Ebay</w:t>
+      </w:r>
+      <w:proofErr w:type="spellEnd"/>
+      <w:r>
+        <w:rPr>
+          <w:rFonts w:ascii="Arial" w:hAnsi="Arial" w:cs="Arial"/>
+        </w:rPr>
+        <w:t>.</w:t>
       </w:r>
     </w:p>
     <w:p>
@@ -4249,11 +3786,19 @@
           <w:rFonts w:ascii="Arial" w:hAnsi="Arial" w:cs="Arial"/>
         </w:rPr>
       </w:pPr>
-      <w:r>
-        <w:rPr>
-          <w:rFonts w:ascii="Arial" w:hAnsi="Arial" w:cs="Arial"/>
-        </w:rPr>
-        <w:t>AliExpress.</w:t>
+      <w:proofErr w:type="spellStart"/>
+      <w:r>
+        <w:rPr>
+          <w:rFonts w:ascii="Arial" w:hAnsi="Arial" w:cs="Arial"/>
+        </w:rPr>
+        <w:t>AliExpress</w:t>
+      </w:r>
+      <w:proofErr w:type="spellEnd"/>
+      <w:r>
+        <w:rPr>
+          <w:rFonts w:ascii="Arial" w:hAnsi="Arial" w:cs="Arial"/>
+        </w:rPr>
+        <w:t>.</w:t>
       </w:r>
     </w:p>
     <w:p>
@@ -4266,11 +3811,19 @@
           <w:rFonts w:ascii="Arial" w:hAnsi="Arial" w:cs="Arial"/>
         </w:rPr>
       </w:pPr>
-      <w:r>
-        <w:rPr>
-          <w:rFonts w:ascii="Arial" w:hAnsi="Arial" w:cs="Arial"/>
-        </w:rPr>
-        <w:t>AliBaba.</w:t>
+      <w:proofErr w:type="spellStart"/>
+      <w:r>
+        <w:rPr>
+          <w:rFonts w:ascii="Arial" w:hAnsi="Arial" w:cs="Arial"/>
+        </w:rPr>
+        <w:t>AliBaba</w:t>
+      </w:r>
+      <w:proofErr w:type="spellEnd"/>
+      <w:r>
+        <w:rPr>
+          <w:rFonts w:ascii="Arial" w:hAnsi="Arial" w:cs="Arial"/>
+        </w:rPr>
+        <w:t>.</w:t>
       </w:r>
     </w:p>
     <w:p>
@@ -4409,19 +3962,7 @@
         <w:rPr>
           <w:rFonts w:ascii="Arial" w:hAnsi="Arial" w:cs="Arial"/>
         </w:rPr>
-        <w:t xml:space="preserve">Resumiendo todas las empresas públicas o privadas que requieran una base de datos donde se almacenen información de </w:t>
-      </w:r>
-      <w:r>
-        <w:rPr>
-          <w:rFonts w:ascii="Arial" w:hAnsi="Arial" w:cs="Arial"/>
-        </w:rPr>
-        <w:t>carácter</w:t>
-      </w:r>
-      <w:r>
-        <w:rPr>
-          <w:rFonts w:ascii="Arial" w:hAnsi="Arial" w:cs="Arial"/>
-        </w:rPr>
-        <w:t xml:space="preserve"> privado o que ampare la LOPD. </w:t>
+        <w:t xml:space="preserve">Resumiendo todas las empresas públicas o privadas que requieran una base de datos donde se almacenen información de carácter privado o que ampare la LOPD. </w:t>
       </w:r>
     </w:p>
     <w:p>
@@ -4446,8 +3987,8 @@
           <w:b/>
         </w:rPr>
       </w:pPr>
-      <w:bookmarkStart w:id="23" w:name="_Toc437430569"/>
-      <w:bookmarkStart w:id="24" w:name="_Toc437431148"/>
+      <w:bookmarkStart w:id="22" w:name="_Toc437430569"/>
+      <w:bookmarkStart w:id="23" w:name="_Toc437431148"/>
       <w:r>
         <w:rPr>
           <w:b/>
@@ -4460,8 +4001,8 @@
         </w:rPr>
         <w:t>. Conclusión</w:t>
       </w:r>
+      <w:bookmarkEnd w:id="22"/>
       <w:bookmarkEnd w:id="23"/>
-      <w:bookmarkEnd w:id="24"/>
       <w:r>
         <w:rPr>
           <w:b/>
@@ -4480,118 +4021,40 @@
         <w:rPr>
           <w:rFonts w:ascii="Arial" w:hAnsi="Arial" w:cs="Arial"/>
         </w:rPr>
-        <w:t xml:space="preserve">Como resultado de la </w:t>
-      </w:r>
-      <w:r>
-        <w:rPr>
-          <w:rFonts w:ascii="Arial" w:hAnsi="Arial" w:cs="Arial"/>
-        </w:rPr>
-        <w:t>investigación</w:t>
-      </w:r>
-      <w:r>
-        <w:rPr>
-          <w:rFonts w:ascii="Arial" w:hAnsi="Arial" w:cs="Arial"/>
-        </w:rPr>
-        <w:t xml:space="preserve"> y de la </w:t>
-      </w:r>
-      <w:r>
-        <w:rPr>
-          <w:rFonts w:ascii="Arial" w:hAnsi="Arial" w:cs="Arial"/>
-        </w:rPr>
-        <w:t>búsqueda</w:t>
-      </w:r>
-      <w:r>
-        <w:rPr>
-          <w:rFonts w:ascii="Arial" w:hAnsi="Arial" w:cs="Arial"/>
-        </w:rPr>
-        <w:t xml:space="preserve"> de información de las Bases de Datos Seguras, hemos concluido que dichas bases de datos, se encargan de </w:t>
-      </w:r>
-    </w:p>
-    <w:p>
-      <w:pPr>
-        <w:rPr>
-          <w:rFonts w:ascii="Arial" w:hAnsi="Arial" w:cs="Arial"/>
-        </w:rPr>
-      </w:pPr>
-      <w:r>
-        <w:rPr>
-          <w:rFonts w:ascii="Arial" w:hAnsi="Arial" w:cs="Arial"/>
-        </w:rPr>
-        <w:t>Almacenar</w:t>
-      </w:r>
-      <w:r>
-        <w:rPr>
-          <w:rFonts w:ascii="Arial" w:hAnsi="Arial" w:cs="Arial"/>
-        </w:rPr>
-        <w:t xml:space="preserve">, gestionar </w:t>
-      </w:r>
-      <w:r>
-        <w:rPr>
-          <w:rFonts w:ascii="Arial" w:hAnsi="Arial" w:cs="Arial"/>
-        </w:rPr>
-        <w:t>u</w:t>
-      </w:r>
-      <w:r>
-        <w:rPr>
-          <w:rFonts w:ascii="Arial" w:hAnsi="Arial" w:cs="Arial"/>
-        </w:rPr>
-        <w:t xml:space="preserve"> organiza los datos de </w:t>
-      </w:r>
-      <w:r>
-        <w:rPr>
-          <w:rFonts w:ascii="Arial" w:hAnsi="Arial" w:cs="Arial"/>
-        </w:rPr>
-        <w:t>carácter</w:t>
-      </w:r>
-      <w:r>
-        <w:rPr>
-          <w:rFonts w:ascii="Arial" w:hAnsi="Arial" w:cs="Arial"/>
-        </w:rPr>
-        <w:t xml:space="preserve"> privado y que no deben ser perdidos modificados o robados bajo </w:t>
-      </w:r>
-      <w:r>
-        <w:rPr>
-          <w:rFonts w:ascii="Arial" w:hAnsi="Arial" w:cs="Arial"/>
-        </w:rPr>
-        <w:t>ningún</w:t>
-      </w:r>
-      <w:r>
-        <w:rPr>
-          <w:rFonts w:ascii="Arial" w:hAnsi="Arial" w:cs="Arial"/>
-        </w:rPr>
-        <w:t xml:space="preserve"> concepto.</w:t>
-      </w:r>
-    </w:p>
-    <w:p>
-      <w:pPr>
-        <w:rPr>
-          <w:rFonts w:ascii="Arial" w:hAnsi="Arial" w:cs="Arial"/>
-        </w:rPr>
-      </w:pPr>
-    </w:p>
-    <w:p>
-      <w:pPr>
-        <w:rPr>
-          <w:rFonts w:ascii="Arial" w:hAnsi="Arial" w:cs="Arial"/>
-        </w:rPr>
-      </w:pPr>
-      <w:r>
-        <w:rPr>
-          <w:rFonts w:ascii="Arial" w:hAnsi="Arial" w:cs="Arial"/>
-        </w:rPr>
-        <w:t xml:space="preserve">Aprendimos las </w:t>
-      </w:r>
-      <w:r>
-        <w:rPr>
-          <w:rFonts w:ascii="Arial" w:hAnsi="Arial" w:cs="Arial"/>
-        </w:rPr>
-        <w:t>características</w:t>
-      </w:r>
-      <w:r>
-        <w:rPr>
-          <w:rFonts w:ascii="Arial" w:hAnsi="Arial" w:cs="Arial"/>
-        </w:rPr>
-        <w:t xml:space="preserve"> de seguridad que ofrecen estas bases de datos, que debido a los datos que almacenan las medidas de seguridad extraordinarias que son necesarias para intentar salvaguardar los ficheros de datos.</w:t>
+        <w:t xml:space="preserve">Como resultado de la investigación y de la búsqueda de información de las Bases de Datos Seguras, hemos concluido que dichas bases de datos, se encargan de </w:t>
+      </w:r>
+    </w:p>
+    <w:p>
+      <w:pPr>
+        <w:rPr>
+          <w:rFonts w:ascii="Arial" w:hAnsi="Arial" w:cs="Arial"/>
+        </w:rPr>
+      </w:pPr>
+      <w:r>
+        <w:rPr>
+          <w:rFonts w:ascii="Arial" w:hAnsi="Arial" w:cs="Arial"/>
+        </w:rPr>
+        <w:t>Almacenar, gestionar u organiza los datos de carácter privado y que no deben ser perdidos modificados o robados bajo ningún concepto.</w:t>
+      </w:r>
+    </w:p>
+    <w:p>
+      <w:pPr>
+        <w:rPr>
+          <w:rFonts w:ascii="Arial" w:hAnsi="Arial" w:cs="Arial"/>
+        </w:rPr>
+      </w:pPr>
+    </w:p>
+    <w:p>
+      <w:pPr>
+        <w:rPr>
+          <w:rFonts w:ascii="Arial" w:hAnsi="Arial" w:cs="Arial"/>
+        </w:rPr>
+      </w:pPr>
+      <w:r>
+        <w:rPr>
+          <w:rFonts w:ascii="Arial" w:hAnsi="Arial" w:cs="Arial"/>
+        </w:rPr>
+        <w:t>Aprendimos las características de seguridad que ofrecen estas bases de datos, que debido a los datos que almacenan las medidas de seguridad extraordinarias que son necesarias para intentar salvaguardar los ficheros de datos.</w:t>
       </w:r>
     </w:p>
     <w:p>
@@ -4619,11 +4082,11 @@
           <w:szCs w:val="24"/>
         </w:rPr>
       </w:pPr>
-      <w:bookmarkStart w:id="25" w:name="_Conclusiones_"/>
-      <w:bookmarkStart w:id="26" w:name="_Toc141362417"/>
-      <w:bookmarkStart w:id="27" w:name="_Toc437430581"/>
-      <w:bookmarkStart w:id="28" w:name="_Toc437431149"/>
-      <w:bookmarkEnd w:id="25"/>
+      <w:bookmarkStart w:id="24" w:name="_Conclusiones_"/>
+      <w:bookmarkStart w:id="25" w:name="_Toc141362417"/>
+      <w:bookmarkStart w:id="26" w:name="_Toc437430581"/>
+      <w:bookmarkStart w:id="27" w:name="_Toc437431149"/>
+      <w:bookmarkEnd w:id="24"/>
       <w:r>
         <w:rPr>
           <w:rFonts w:cs="Arial"/>
@@ -4651,9 +4114,9 @@
         </w:rPr>
         <w:t>Bibliografía.</w:t>
       </w:r>
+      <w:bookmarkEnd w:id="25"/>
       <w:bookmarkEnd w:id="26"/>
       <w:bookmarkEnd w:id="27"/>
-      <w:bookmarkEnd w:id="28"/>
     </w:p>
     <w:p>
       <w:pPr>
@@ -4816,14 +4279,30 @@
           <w:rFonts w:ascii="Arial" w:hAnsi="Arial" w:cs="Arial"/>
           <w:bCs/>
         </w:rPr>
-        <w:t>D</w:t>
-      </w:r>
-      <w:r>
+        <w:t>DAM</w:t>
+      </w:r>
+    </w:p>
+    <w:p>
+      <w:pPr>
+        <w:pStyle w:val="Textoindependiente"/>
         <w:rPr>
           <w:rFonts w:ascii="Arial" w:hAnsi="Arial" w:cs="Arial"/>
           <w:bCs/>
         </w:rPr>
-        <w:t>AM</w:t>
+      </w:pPr>
+      <w:r>
+        <w:rPr>
+          <w:rFonts w:ascii="Arial" w:hAnsi="Arial" w:cs="Arial"/>
+          <w:bCs/>
+        </w:rPr>
+        <w:t>https://en.wikipedia.org/wiki/Database_activity_monitoring</w:t>
+      </w:r>
+      <w:r>
+        <w:rPr>
+          <w:rFonts w:ascii="Arial" w:hAnsi="Arial" w:cs="Arial"/>
+          <w:bCs/>
+        </w:rPr>
+        <w:t>. 3 Febrero 2009</w:t>
       </w:r>
     </w:p>
     <w:p>
@@ -4839,14 +4318,37 @@
           <w:rFonts w:ascii="Arial" w:hAnsi="Arial" w:cs="Arial"/>
           <w:bCs/>
         </w:rPr>
-        <w:t>https://en.wikipedia.org/wiki/Database_activity_monitoring</w:t>
-      </w:r>
-      <w:r>
+        <w:t>DBF</w:t>
+      </w:r>
+    </w:p>
+    <w:p>
+      <w:pPr>
+        <w:pStyle w:val="Textoindependiente"/>
         <w:rPr>
           <w:rFonts w:ascii="Arial" w:hAnsi="Arial" w:cs="Arial"/>
           <w:bCs/>
         </w:rPr>
-        <w:t>. 3 Febrero 2009</w:t>
+      </w:pPr>
+      <w:r>
+        <w:rPr>
+          <w:rFonts w:ascii="Arial" w:hAnsi="Arial" w:cs="Arial"/>
+          <w:bCs/>
+        </w:rPr>
+        <w:lastRenderedPageBreak/>
+        <w:t>http://revista.seguridad.unam.mx/numero-18/firewall-de-bases-de-datos</w:t>
+      </w:r>
+      <w:r>
+        <w:rPr>
+          <w:rFonts w:ascii="Arial" w:hAnsi="Arial" w:cs="Arial"/>
+          <w:bCs/>
+        </w:rPr>
+        <w:t xml:space="preserve">. </w:t>
+      </w:r>
+      <w:r>
+        <w:rPr>
+          <w:rFonts w:ascii="Arial" w:hAnsi="Arial" w:cs="Arial"/>
+        </w:rPr>
+        <w:t>16 de Julio de 2013</w:t>
       </w:r>
     </w:p>
     <w:p>
@@ -4862,8 +4364,14 @@
           <w:rFonts w:ascii="Arial" w:hAnsi="Arial" w:cs="Arial"/>
           <w:bCs/>
         </w:rPr>
-        <w:lastRenderedPageBreak/>
-        <w:t>DBF</w:t>
+        <w:t>https://www.youtube.com/watch?v=h7K-VYeg75g</w:t>
+      </w:r>
+      <w:r>
+        <w:rPr>
+          <w:rFonts w:ascii="Arial" w:hAnsi="Arial" w:cs="Arial"/>
+          <w:bCs/>
+        </w:rPr>
+        <w:t>. 10 de Mayo de 2012</w:t>
       </w:r>
     </w:p>
     <w:p>
@@ -4879,67 +4387,17 @@
           <w:rFonts w:ascii="Arial" w:hAnsi="Arial" w:cs="Arial"/>
           <w:bCs/>
         </w:rPr>
-        <w:t>http://revista.seguridad.unam.mx/numero-18/firewall-de-bases-de-datos</w:t>
+        <w:t>http://www.muycomputerpro.com/2011/02/16/disponible-oracle-database-firewall-defensa-para-bases-de-datos</w:t>
       </w:r>
       <w:r>
         <w:rPr>
           <w:rFonts w:ascii="Arial" w:hAnsi="Arial" w:cs="Arial"/>
           <w:bCs/>
         </w:rPr>
-        <w:t xml:space="preserve">. </w:t>
-      </w:r>
-      <w:r>
-        <w:rPr>
-          <w:rFonts w:ascii="Arial" w:hAnsi="Arial" w:cs="Arial"/>
-        </w:rPr>
-        <w:t>16 de Julio de 2013</w:t>
-      </w:r>
-    </w:p>
-    <w:p>
-      <w:pPr>
-        <w:pStyle w:val="Textoindependiente"/>
-        <w:rPr>
-          <w:rFonts w:ascii="Arial" w:hAnsi="Arial" w:cs="Arial"/>
-          <w:bCs/>
-        </w:rPr>
-      </w:pPr>
-      <w:r>
-        <w:rPr>
-          <w:rFonts w:ascii="Arial" w:hAnsi="Arial" w:cs="Arial"/>
-          <w:bCs/>
-        </w:rPr>
-        <w:t>https://www.youtube.com/watch?v=h7K-VYeg75g</w:t>
-      </w:r>
-      <w:r>
-        <w:rPr>
-          <w:rFonts w:ascii="Arial" w:hAnsi="Arial" w:cs="Arial"/>
-          <w:bCs/>
-        </w:rPr>
-        <w:t>. 10 de Mayo de 2012</w:t>
-      </w:r>
-    </w:p>
-    <w:p>
-      <w:pPr>
-        <w:pStyle w:val="Textoindependiente"/>
-        <w:rPr>
-          <w:rFonts w:ascii="Arial" w:hAnsi="Arial" w:cs="Arial"/>
-          <w:bCs/>
-        </w:rPr>
-      </w:pPr>
-      <w:r>
-        <w:rPr>
-          <w:rFonts w:ascii="Arial" w:hAnsi="Arial" w:cs="Arial"/>
-          <w:bCs/>
-        </w:rPr>
-        <w:t>http://www.muycomputerpro.com/2011/02/16/disponible-oracle-database-firewall-defensa-para-bases-de-datos</w:t>
-      </w:r>
-      <w:r>
-        <w:rPr>
-          <w:rFonts w:ascii="Arial" w:hAnsi="Arial" w:cs="Arial"/>
-          <w:bCs/>
-        </w:rPr>
         <w:t>. 16 de Febrero de 2011</w:t>
       </w:r>
+      <w:bookmarkStart w:id="28" w:name="_GoBack"/>
+      <w:bookmarkEnd w:id="28"/>
     </w:p>
     <w:p>
       <w:pPr>
@@ -5249,7 +4707,7 @@
         <w:sz w:val="20"/>
         <w:szCs w:val="20"/>
       </w:rPr>
-      <w:t>8</w:t>
+      <w:t>10</w:t>
     </w:r>
     <w:r>
       <w:rPr>
@@ -5632,7 +5090,7 @@
 
 <file path=word/numbering.xml><?xml version="1.0" encoding="utf-8"?>
 <w:numbering xmlns:wpc="http://schemas.microsoft.com/office/word/2010/wordprocessingCanvas" xmlns:mc="http://schemas.openxmlformats.org/markup-compatibility/2006" xmlns:o="urn:schemas-microsoft-com:office:office" xmlns:r="http://schemas.openxmlformats.org/officeDocument/2006/relationships" xmlns:m="http://schemas.openxmlformats.org/officeDocument/2006/math" xmlns:v="urn:schemas-microsoft-com:vml" xmlns:wp14="http://schemas.microsoft.com/office/word/2010/wordprocessingDrawing" xmlns:wp="http://schemas.openxmlformats.org/drawingml/2006/wordprocessingDrawing" xmlns:w10="urn:schemas-microsoft-com:office:word" xmlns:w="http://schemas.openxmlformats.org/wordprocessingml/2006/main" xmlns:w14="http://schemas.microsoft.com/office/word/2010/wordml" xmlns:w15="http://schemas.microsoft.com/office/word/2012/wordml" xmlns:wpg="http://schemas.microsoft.com/office/word/2010/wordprocessingGroup" xmlns:wpi="http://schemas.microsoft.com/office/word/2010/wordprocessingInk" xmlns:wne="http://schemas.microsoft.com/office/word/2006/wordml" xmlns:wps="http://schemas.microsoft.com/office/word/2010/wordprocessingShape" mc:Ignorable="w14 w15 wp14">
-  <w:abstractNum w:abstractNumId="0">
+  <w:abstractNum w:abstractNumId="0" w15:restartNumberingAfterBreak="0">
     <w:nsid w:val="0E3E0EBA"/>
     <w:multiLevelType w:val="hybridMultilevel"/>
     <w:tmpl w:val="F9ACCE0E"/>
@@ -5744,7 +5202,7 @@
       </w:rPr>
     </w:lvl>
   </w:abstractNum>
-  <w:abstractNum w:abstractNumId="1">
+  <w:abstractNum w:abstractNumId="1" w15:restartNumberingAfterBreak="0">
     <w:nsid w:val="0F1547C9"/>
     <w:multiLevelType w:val="hybridMultilevel"/>
     <w:tmpl w:val="6F52FA4E"/>
@@ -5857,7 +5315,7 @@
       </w:rPr>
     </w:lvl>
   </w:abstractNum>
-  <w:abstractNum w:abstractNumId="2">
+  <w:abstractNum w:abstractNumId="2" w15:restartNumberingAfterBreak="0">
     <w:nsid w:val="106B7D3D"/>
     <w:multiLevelType w:val="hybridMultilevel"/>
     <w:tmpl w:val="C1149204"/>
@@ -5970,7 +5428,7 @@
       </w:rPr>
     </w:lvl>
   </w:abstractNum>
-  <w:abstractNum w:abstractNumId="3">
+  <w:abstractNum w:abstractNumId="3" w15:restartNumberingAfterBreak="0">
     <w:nsid w:val="13D740B5"/>
     <w:multiLevelType w:val="hybridMultilevel"/>
     <w:tmpl w:val="4EB024CC"/>
@@ -6110,7 +5568,7 @@
       </w:rPr>
     </w:lvl>
   </w:abstractNum>
-  <w:abstractNum w:abstractNumId="4">
+  <w:abstractNum w:abstractNumId="4" w15:restartNumberingAfterBreak="0">
     <w:nsid w:val="15242A19"/>
     <w:multiLevelType w:val="hybridMultilevel"/>
     <w:tmpl w:val="D50E2E78"/>
@@ -6196,7 +5654,7 @@
       </w:pPr>
     </w:lvl>
   </w:abstractNum>
-  <w:abstractNum w:abstractNumId="5">
+  <w:abstractNum w:abstractNumId="5" w15:restartNumberingAfterBreak="0">
     <w:nsid w:val="17FC52BF"/>
     <w:multiLevelType w:val="hybridMultilevel"/>
     <w:tmpl w:val="5E04417A"/>
@@ -6309,7 +5767,7 @@
       </w:rPr>
     </w:lvl>
   </w:abstractNum>
-  <w:abstractNum w:abstractNumId="6">
+  <w:abstractNum w:abstractNumId="6" w15:restartNumberingAfterBreak="0">
     <w:nsid w:val="187211F8"/>
     <w:multiLevelType w:val="multilevel"/>
     <w:tmpl w:val="424A621E"/>
@@ -6449,7 +5907,7 @@
       </w:rPr>
     </w:lvl>
   </w:abstractNum>
-  <w:abstractNum w:abstractNumId="7">
+  <w:abstractNum w:abstractNumId="7" w15:restartNumberingAfterBreak="0">
     <w:nsid w:val="1AF14B48"/>
     <w:multiLevelType w:val="hybridMultilevel"/>
     <w:tmpl w:val="91AAAC80"/>
@@ -6562,7 +6020,7 @@
       </w:rPr>
     </w:lvl>
   </w:abstractNum>
-  <w:abstractNum w:abstractNumId="8">
+  <w:abstractNum w:abstractNumId="8" w15:restartNumberingAfterBreak="0">
     <w:nsid w:val="24B743B9"/>
     <w:multiLevelType w:val="hybridMultilevel"/>
     <w:tmpl w:val="C3C6239A"/>
@@ -6675,7 +6133,7 @@
       </w:rPr>
     </w:lvl>
   </w:abstractNum>
-  <w:abstractNum w:abstractNumId="9">
+  <w:abstractNum w:abstractNumId="9" w15:restartNumberingAfterBreak="0">
     <w:nsid w:val="27291CAB"/>
     <w:multiLevelType w:val="multilevel"/>
     <w:tmpl w:val="0C0A001F"/>
@@ -6815,7 +6273,7 @@
       </w:rPr>
     </w:lvl>
   </w:abstractNum>
-  <w:abstractNum w:abstractNumId="10">
+  <w:abstractNum w:abstractNumId="10" w15:restartNumberingAfterBreak="0">
     <w:nsid w:val="28032B09"/>
     <w:multiLevelType w:val="multilevel"/>
     <w:tmpl w:val="E2B6E2FA"/>
@@ -6959,7 +6417,7 @@
       </w:rPr>
     </w:lvl>
   </w:abstractNum>
-  <w:abstractNum w:abstractNumId="11">
+  <w:abstractNum w:abstractNumId="11" w15:restartNumberingAfterBreak="0">
     <w:nsid w:val="370A3877"/>
     <w:multiLevelType w:val="multilevel"/>
     <w:tmpl w:val="E2B6E2FA"/>
@@ -7103,7 +6561,7 @@
       </w:rPr>
     </w:lvl>
   </w:abstractNum>
-  <w:abstractNum w:abstractNumId="12">
+  <w:abstractNum w:abstractNumId="12" w15:restartNumberingAfterBreak="0">
     <w:nsid w:val="3E697414"/>
     <w:multiLevelType w:val="hybridMultilevel"/>
     <w:tmpl w:val="043E1F54"/>
@@ -7215,7 +6673,7 @@
       </w:rPr>
     </w:lvl>
   </w:abstractNum>
-  <w:abstractNum w:abstractNumId="13">
+  <w:abstractNum w:abstractNumId="13" w15:restartNumberingAfterBreak="0">
     <w:nsid w:val="43623BE0"/>
     <w:multiLevelType w:val="hybridMultilevel"/>
     <w:tmpl w:val="7938C068"/>
@@ -7328,7 +6786,7 @@
       </w:rPr>
     </w:lvl>
   </w:abstractNum>
-  <w:abstractNum w:abstractNumId="14">
+  <w:abstractNum w:abstractNumId="14" w15:restartNumberingAfterBreak="0">
     <w:nsid w:val="502A2113"/>
     <w:multiLevelType w:val="hybridMultilevel"/>
     <w:tmpl w:val="21C6F0A0"/>
@@ -7441,7 +6899,7 @@
       </w:rPr>
     </w:lvl>
   </w:abstractNum>
-  <w:abstractNum w:abstractNumId="15">
+  <w:abstractNum w:abstractNumId="15" w15:restartNumberingAfterBreak="0">
     <w:nsid w:val="598D303B"/>
     <w:multiLevelType w:val="hybridMultilevel"/>
     <w:tmpl w:val="EA58EF04"/>
@@ -7554,7 +7012,7 @@
       </w:rPr>
     </w:lvl>
   </w:abstractNum>
-  <w:abstractNum w:abstractNumId="16">
+  <w:abstractNum w:abstractNumId="16" w15:restartNumberingAfterBreak="0">
     <w:nsid w:val="5E2616ED"/>
     <w:multiLevelType w:val="hybridMultilevel"/>
     <w:tmpl w:val="797E7946"/>
@@ -7667,7 +7125,7 @@
       </w:rPr>
     </w:lvl>
   </w:abstractNum>
-  <w:abstractNum w:abstractNumId="17">
+  <w:abstractNum w:abstractNumId="17" w15:restartNumberingAfterBreak="0">
     <w:nsid w:val="616B05A8"/>
     <w:multiLevelType w:val="hybridMultilevel"/>
     <w:tmpl w:val="468260DE"/>
@@ -7779,7 +7237,7 @@
       </w:rPr>
     </w:lvl>
   </w:abstractNum>
-  <w:abstractNum w:abstractNumId="18">
+  <w:abstractNum w:abstractNumId="18" w15:restartNumberingAfterBreak="0">
     <w:nsid w:val="63D362D7"/>
     <w:multiLevelType w:val="multilevel"/>
     <w:tmpl w:val="E2B6E2FA"/>
@@ -7923,7 +7381,7 @@
       </w:rPr>
     </w:lvl>
   </w:abstractNum>
-  <w:abstractNum w:abstractNumId="19">
+  <w:abstractNum w:abstractNumId="19" w15:restartNumberingAfterBreak="0">
     <w:nsid w:val="6D0361C4"/>
     <w:multiLevelType w:val="hybridMultilevel"/>
     <w:tmpl w:val="DB0CF5D6"/>
@@ -8036,7 +7494,7 @@
       </w:rPr>
     </w:lvl>
   </w:abstractNum>
-  <w:abstractNum w:abstractNumId="20">
+  <w:abstractNum w:abstractNumId="20" w15:restartNumberingAfterBreak="0">
     <w:nsid w:val="767F260E"/>
     <w:multiLevelType w:val="hybridMultilevel"/>
     <w:tmpl w:val="4DEA9768"/>
@@ -8122,7 +7580,7 @@
       </w:pPr>
     </w:lvl>
   </w:abstractNum>
-  <w:abstractNum w:abstractNumId="21">
+  <w:abstractNum w:abstractNumId="21" w15:restartNumberingAfterBreak="0">
     <w:nsid w:val="789258AB"/>
     <w:multiLevelType w:val="hybridMultilevel"/>
     <w:tmpl w:val="B2AABF4E"/>
@@ -8235,7 +7693,7 @@
       </w:rPr>
     </w:lvl>
   </w:abstractNum>
-  <w:abstractNum w:abstractNumId="22">
+  <w:abstractNum w:abstractNumId="22" w15:restartNumberingAfterBreak="0">
     <w:nsid w:val="79212D9C"/>
     <w:multiLevelType w:val="multilevel"/>
     <w:tmpl w:val="E2B6E2FA"/>
@@ -8379,7 +7837,7 @@
       </w:rPr>
     </w:lvl>
   </w:abstractNum>
-  <w:abstractNum w:abstractNumId="23">
+  <w:abstractNum w:abstractNumId="23" w15:restartNumberingAfterBreak="0">
     <w:nsid w:val="79A21F45"/>
     <w:multiLevelType w:val="multilevel"/>
     <w:tmpl w:val="E2B6E2FA"/>
@@ -8523,7 +7981,7 @@
       </w:rPr>
     </w:lvl>
   </w:abstractNum>
-  <w:abstractNum w:abstractNumId="24">
+  <w:abstractNum w:abstractNumId="24" w15:restartNumberingAfterBreak="0">
     <w:nsid w:val="7A137716"/>
     <w:multiLevelType w:val="hybridMultilevel"/>
     <w:tmpl w:val="54FA9586"/>
@@ -8613,7 +8071,7 @@
       </w:pPr>
     </w:lvl>
   </w:abstractNum>
-  <w:abstractNum w:abstractNumId="25">
+  <w:abstractNum w:abstractNumId="25" w15:restartNumberingAfterBreak="0">
     <w:nsid w:val="7ED05561"/>
     <w:multiLevelType w:val="hybridMultilevel"/>
     <w:tmpl w:val="5C9E836C"/>
@@ -9839,7 +9297,7 @@
 </file>
 
 <file path=customXml/itemProps1.xml><?xml version="1.0" encoding="utf-8"?>
-<ds:datastoreItem xmlns:ds="http://schemas.openxmlformats.org/officeDocument/2006/customXml" ds:itemID="{6F126D14-A0F4-4225-845D-174EACE04D98}">
+<ds:datastoreItem xmlns:ds="http://schemas.openxmlformats.org/officeDocument/2006/customXml" ds:itemID="{CAAADAF7-5ACE-4C18-82F6-492FAF0207C6}">
   <ds:schemaRefs>
     <ds:schemaRef ds:uri="http://schemas.openxmlformats.org/officeDocument/2006/bibliography"/>
   </ds:schemaRefs>

</xml_diff>